<commit_message>
home page progress Day2.1
</commit_message>
<xml_diff>
--- a/BENGAL SCHOOL OF HOTEL MANAGEMENT.docx
+++ b/BENGAL SCHOOL OF HOTEL MANAGEMENT.docx
@@ -119,6 +119,7 @@
       </w:pPr>
       <w:r>
         <w:rPr>
+          <w:noProof/>
           <w:lang w:val="en-US"/>
         </w:rPr>
         <w:drawing>
@@ -183,121 +184,9 @@
           <w:lang w:val="en-US"/>
         </w:rPr>
         <mc:AlternateContent>
-          <mc:Choice Requires="wps">
-            <w:drawing>
-              <wp:anchor distT="0" distB="0" distL="114300" distR="114300" simplePos="0" relativeHeight="251665408" behindDoc="1" locked="0" layoutInCell="1" allowOverlap="1" wp14:anchorId="5781C2FE" wp14:editId="15AE2344">
-                <wp:simplePos x="0" y="0"/>
-                <wp:positionH relativeFrom="column">
-                  <wp:posOffset>38100</wp:posOffset>
-                </wp:positionH>
-                <wp:positionV relativeFrom="paragraph">
-                  <wp:posOffset>3719830</wp:posOffset>
-                </wp:positionV>
-                <wp:extent cx="5676900" cy="2065020"/>
-                <wp:effectExtent l="0" t="0" r="19050" b="11430"/>
-                <wp:wrapNone/>
-                <wp:docPr id="15" name="Rectangle 15"/>
-                <wp:cNvGraphicFramePr/>
-                <a:graphic xmlns:a="http://schemas.openxmlformats.org/drawingml/2006/main">
-                  <a:graphicData uri="http://schemas.microsoft.com/office/word/2010/wordprocessingShape">
-                    <wps:wsp>
-                      <wps:cNvSpPr/>
-                      <wps:spPr>
-                        <a:xfrm>
-                          <a:off x="0" y="0"/>
-                          <a:ext cx="5676900" cy="2065020"/>
-                        </a:xfrm>
-                        <a:prstGeom prst="rect">
-                          <a:avLst/>
-                        </a:prstGeom>
-                      </wps:spPr>
-                      <wps:style>
-                        <a:lnRef idx="2">
-                          <a:schemeClr val="accent1">
-                            <a:shade val="50000"/>
-                          </a:schemeClr>
-                        </a:lnRef>
-                        <a:fillRef idx="1">
-                          <a:schemeClr val="accent1"/>
-                        </a:fillRef>
-                        <a:effectRef idx="0">
-                          <a:schemeClr val="accent1"/>
-                        </a:effectRef>
-                        <a:fontRef idx="minor">
-                          <a:schemeClr val="lt1"/>
-                        </a:fontRef>
-                      </wps:style>
-                      <wps:txbx>
-                        <w:txbxContent>
-                          <w:p>
-                            <w:pPr>
-                              <w:jc w:val="center"/>
-                              <w:rPr>
-                                <w:lang w:val="en-US"/>
-                              </w:rPr>
-                            </w:pPr>
-                            <w:r>
-                              <w:rPr>
-                                <w:lang w:val="en-US"/>
-                              </w:rPr>
-                              <w:t>NOTICE BOARD</w:t>
-                            </w:r>
-                          </w:p>
-                        </w:txbxContent>
-                      </wps:txbx>
-                      <wps:bodyPr rot="0" spcFirstLastPara="0" vertOverflow="overflow" horzOverflow="overflow" vert="horz" wrap="square" lIns="91440" tIns="45720" rIns="91440" bIns="45720" numCol="1" spcCol="0" rtlCol="0" fromWordArt="0" anchor="ctr" anchorCtr="0" forceAA="0" compatLnSpc="1">
-                        <a:prstTxWarp prst="textNoShape">
-                          <a:avLst/>
-                        </a:prstTxWarp>
-                        <a:noAutofit/>
-                      </wps:bodyPr>
-                    </wps:wsp>
-                  </a:graphicData>
-                </a:graphic>
-                <wp14:sizeRelH relativeFrom="margin">
-                  <wp14:pctWidth>0</wp14:pctWidth>
-                </wp14:sizeRelH>
-                <wp14:sizeRelV relativeFrom="margin">
-                  <wp14:pctHeight>0</wp14:pctHeight>
-                </wp14:sizeRelV>
-              </wp:anchor>
-            </w:drawing>
-          </mc:Choice>
-          <mc:Fallback>
-            <w:pict>
-              <v:rect w14:anchorId="5781C2FE" id="Rectangle 15" o:spid="_x0000_s1026" style="position:absolute;margin-left:3pt;margin-top:292.9pt;width:447pt;height:162.6pt;z-index:-251651072;visibility:visible;mso-wrap-style:square;mso-width-percent:0;mso-height-percent:0;mso-wrap-distance-left:9pt;mso-wrap-distance-top:0;mso-wrap-distance-right:9pt;mso-wrap-distance-bottom:0;mso-position-horizontal:absolute;mso-position-horizontal-relative:text;mso-position-vertical:absolute;mso-position-vertical-relative:text;mso-width-percent:0;mso-height-percent:0;mso-width-relative:margin;mso-height-relative:margin;v-text-anchor:middle" o:gfxdata="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" fillcolor="#4472c4 [3204]" strokecolor="#1f3763 [1604]" strokeweight="1pt">
-                <v:textbox>
-                  <w:txbxContent>
-                    <w:p>
-                      <w:pPr>
-                        <w:jc w:val="center"/>
-                        <w:rPr>
-                          <w:lang w:val="en-US"/>
-                        </w:rPr>
-                      </w:pPr>
-                      <w:r>
-                        <w:rPr>
-                          <w:lang w:val="en-US"/>
-                        </w:rPr>
-                        <w:t>NOTICE BOARD</w:t>
-                      </w:r>
-                    </w:p>
-                  </w:txbxContent>
-                </v:textbox>
-              </v:rect>
-            </w:pict>
-          </mc:Fallback>
-        </mc:AlternateContent>
-      </w:r>
-      <w:r>
-        <w:rPr>
-          <w:noProof/>
-          <w:lang w:val="en-US"/>
-        </w:rPr>
-        <mc:AlternateContent>
           <mc:Choice Requires="wpi">
             <w:drawing>
-              <wp:anchor distT="0" distB="0" distL="114300" distR="114300" simplePos="0" relativeHeight="251664384" behindDoc="0" locked="0" layoutInCell="1" allowOverlap="1" wp14:anchorId="14D1F8BC" wp14:editId="0252DA03">
+              <wp:anchor distT="0" distB="0" distL="114300" distR="114300" simplePos="0" relativeHeight="251664384" behindDoc="0" locked="0" layoutInCell="1" allowOverlap="1" wp14:anchorId="14D1F8BC" wp14:editId="411806E4">
                 <wp:simplePos x="0" y="0"/>
                 <wp:positionH relativeFrom="column">
                   <wp:posOffset>2750580</wp:posOffset>
@@ -328,7 +217,7 @@
           </mc:Choice>
           <mc:Fallback>
             <w:pict>
-              <v:shapetype w14:anchorId="4D9A54BD" id="_x0000_t75" coordsize="21600,21600" o:spt="75" o:preferrelative="t" path="m@4@5l@4@11@9@11@9@5xe" filled="f" stroked="f">
+              <v:shapetype w14:anchorId="42B0643E" id="_x0000_t75" coordsize="21600,21600" o:spt="75" o:preferrelative="t" path="m@4@5l@4@11@9@11@9@5xe" filled="f" stroked="f">
                 <v:stroke joinstyle="miter"/>
                 <v:formulas>
                   <v:f eqn="if lineDrawn pixelLineWidth 0"/>
@@ -394,7 +283,7 @@
           <mc:Fallback>
             <w:pict>
               <v:shape w14:anchorId="535F9E49" id="Ink 13" o:spid="_x0000_s1026" type="#_x0000_t75" style="position:absolute;margin-left:183.45pt;margin-top:259.75pt;width:9.95pt;height:9.95pt;z-index:251663360;visibility:visible;mso-wrap-style:square;mso-wrap-distance-left:9pt;mso-wrap-distance-top:0;mso-wrap-distance-right:9pt;mso-wrap-distance-bottom:0;mso-position-horizontal:absolute;mso-position-horizontal-relative:text;mso-position-vertical:absolute;mso-position-vertical-relative:text" o:gfxdata="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">
-                <v:imagedata r:id="rId7" o:title=""/>
+                <v:imagedata r:id="rId9" o:title=""/>
               </v:shape>
             </w:pict>
           </mc:Fallback>
@@ -423,7 +312,7 @@
                 <wp:cNvGraphicFramePr/>
                 <a:graphic xmlns:a="http://schemas.openxmlformats.org/drawingml/2006/main">
                   <a:graphicData uri="http://schemas.microsoft.com/office/word/2010/wordprocessingInk">
-                    <w14:contentPart bwMode="auto" r:id="rId9">
+                    <w14:contentPart bwMode="auto" r:id="rId10">
                       <w14:nvContentPartPr>
                         <w14:cNvContentPartPr/>
                       </w14:nvContentPartPr>
@@ -440,7 +329,7 @@
           <mc:Fallback>
             <w:pict>
               <v:shape w14:anchorId="49CDF8F2" id="Ink 12" o:spid="_x0000_s1026" type="#_x0000_t75" style="position:absolute;margin-left:159.45pt;margin-top:259.15pt;width:9.95pt;height:9.95pt;z-index:251662336;visibility:visible;mso-wrap-style:square;mso-wrap-distance-left:9pt;mso-wrap-distance-top:0;mso-wrap-distance-right:9pt;mso-wrap-distance-bottom:0;mso-position-horizontal:absolute;mso-position-horizontal-relative:text;mso-position-vertical:absolute;mso-position-vertical-relative:text" o:gfxdata="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">
-                <v:imagedata r:id="rId7" o:title=""/>
+                <v:imagedata r:id="rId9" o:title=""/>
               </v:shape>
             </w:pict>
           </mc:Fallback>
@@ -635,13 +524,13 @@
                           </pic:cNvPicPr>
                         </pic:nvPicPr>
                         <pic:blipFill>
-                          <a:blip r:embed="rId10">
+                          <a:blip r:embed="rId11">
                             <a:extLst>
                               <a:ext uri="{28A0092B-C50C-407E-A947-70E740481C1C}">
                                 <a14:useLocalDpi xmlns:a14="http://schemas.microsoft.com/office/drawing/2010/main" val="0"/>
                               </a:ext>
                               <a:ext uri="{837473B0-CC2E-450A-ABE3-18F120FF3D39}">
-                                <a1611:picAttrSrcUrl xmlns:a1611="http://schemas.microsoft.com/office/drawing/2016/11/main" r:id="rId11"/>
+                                <a1611:picAttrSrcUrl xmlns:a1611="http://schemas.microsoft.com/office/drawing/2016/11/main" r:id="rId12"/>
                               </a:ext>
                             </a:extLst>
                           </a:blip>
@@ -704,15 +593,15 @@
           </mc:Choice>
           <mc:Fallback>
             <w:pict>
-              <v:group w14:anchorId="31627876" id="Group 4" o:spid="_x0000_s1027" style="width:451.3pt;height:285.8pt;mso-position-horizontal-relative:char;mso-position-vertical-relative:line" coordsize="57315,41478" o:gfxdata="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">
-                <v:shape id="Picture 2" o:spid="_x0000_s1028" type="#_x0000_t75" style="position:absolute;width:57315;height:38042;visibility:visible;mso-wrap-style:square" o:gfxdata="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">
-                  <v:imagedata r:id="rId12" o:title=""/>
+              <v:group w14:anchorId="31627876" id="Group 4" o:spid="_x0000_s1026" style="width:451.3pt;height:285.8pt;mso-position-horizontal-relative:char;mso-position-vertical-relative:line" coordsize="57315,41478" o:gfxdata="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">
+                <v:shape id="Picture 2" o:spid="_x0000_s1027" type="#_x0000_t75" style="position:absolute;width:57315;height:38042;visibility:visible;mso-wrap-style:square" o:gfxdata="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">
+                  <v:imagedata r:id="rId13" o:title=""/>
                 </v:shape>
                 <v:shapetype id="_x0000_t202" coordsize="21600,21600" o:spt="202" path="m,l,21600r21600,l21600,xe">
                   <v:stroke joinstyle="miter"/>
                   <v:path gradientshapeok="t" o:connecttype="rect"/>
                 </v:shapetype>
-                <v:shape id="Text Box 3" o:spid="_x0000_s1029" type="#_x0000_t202" style="position:absolute;top:38042;width:57315;height:3436;visibility:visible;mso-wrap-style:square;v-text-anchor:top" o:gfxdata="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" stroked="f">
+                <v:shape id="Text Box 3" o:spid="_x0000_s1028" type="#_x0000_t202" style="position:absolute;top:38042;width:57315;height:3436;visibility:visible;mso-wrap-style:square;v-text-anchor:top" o:gfxdata="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" stroked="f">
                   <v:textbox>
                     <w:txbxContent>
                       <w:p>
@@ -732,6 +621,88 @@
           </mc:Fallback>
         </mc:AlternateContent>
       </w:r>
+    </w:p>
+    <w:p>
+      <w:pPr>
+        <w:rPr>
+          <w:lang w:val="en-US"/>
+        </w:rPr>
+      </w:pPr>
+      <w:r>
+        <w:rPr>
+          <w:lang w:val="en-US"/>
+        </w:rPr>
+        <w:t>Achievements</w:t>
+      </w:r>
+    </w:p>
+    <w:p>
+      <w:pPr>
+        <w:rPr>
+          <w:lang w:val="en-US"/>
+        </w:rPr>
+      </w:pPr>
+      <w:r>
+        <w:rPr>
+          <w:lang w:val="en-US"/>
+        </w:rPr>
+        <w:t xml:space="preserve">Why </w:t>
+      </w:r>
+      <w:proofErr w:type="spellStart"/>
+      <w:r>
+        <w:rPr>
+          <w:lang w:val="en-US"/>
+        </w:rPr>
+        <w:t>bshm</w:t>
+      </w:r>
+      <w:proofErr w:type="spellEnd"/>
+      <w:r>
+        <w:rPr>
+          <w:lang w:val="en-US"/>
+        </w:rPr>
+        <w:t>?</w:t>
+      </w:r>
+    </w:p>
+    <w:p>
+      <w:pPr>
+        <w:rPr>
+          <w:lang w:val="en-US"/>
+        </w:rPr>
+      </w:pPr>
+      <w:r>
+        <w:rPr>
+          <w:lang w:val="en-US"/>
+        </w:rPr>
+        <w:t>Graphics</w:t>
+      </w:r>
+    </w:p>
+    <w:p>
+      <w:pPr>
+        <w:rPr>
+          <w:lang w:val="en-US"/>
+        </w:rPr>
+      </w:pPr>
+      <w:proofErr w:type="spellStart"/>
+      <w:r>
+        <w:rPr>
+          <w:lang w:val="en-US"/>
+        </w:rPr>
+        <w:t>Youtube</w:t>
+      </w:r>
+      <w:proofErr w:type="spellEnd"/>
+      <w:r>
+        <w:rPr>
+          <w:lang w:val="en-US"/>
+        </w:rPr>
+        <w:t xml:space="preserve"> </w:t>
+      </w:r>
+      <w:proofErr w:type="spellStart"/>
+      <w:r>
+        <w:rPr>
+          <w:lang w:val="en-US"/>
+        </w:rPr>
+        <w:t>vdo</w:t>
+      </w:r>
+      <w:proofErr w:type="spellEnd"/>
     </w:p>
     <w:sectPr>
       <w:pgSz w:w="11906" w:h="16838"/>

</xml_diff>